<commit_message>
R class merge change
</commit_message>
<xml_diff>
--- a/R class gitkraken merge.docx
+++ b/R class gitkraken merge.docx
@@ -4,7 +4,25 @@
   <w:body>
     <w:p>
       <w:r>
-        <w:t>R class gitkraken merge</w:t>
+        <w:t xml:space="preserve">R class </w:t>
+      </w:r>
+      <w:proofErr w:type="spellStart"/>
+      <w:r>
+        <w:t>gitkraken</w:t>
+      </w:r>
+      <w:proofErr w:type="spellEnd"/>
+      <w:r>
+        <w:t xml:space="preserve"> merge</w:t>
+      </w:r>
+      <w:r>
+        <w:t xml:space="preserve"> </w:t>
+      </w:r>
+    </w:p>
+    <w:p/>
+    <w:p/>
+    <w:p>
+      <w:r>
+        <w:t xml:space="preserve">Change </w:t>
       </w:r>
       <w:bookmarkStart w:id="0" w:name="_GoBack"/>
       <w:bookmarkEnd w:id="0"/>

</xml_diff>